<commit_message>
Implementing lifecycle methods of Spring Bean using XML
</commit_message>
<xml_diff>
--- a/Spring.docx
+++ b/Spring.docx
@@ -1034,8 +1034,255 @@
       </w:r>
     </w:p>
     <w:p>
-      <w:r>
+      <w:pPr>
+        <w:jc w:val="center"/>
+      </w:pPr>
+      <w:r>
+        <w:rPr>
+          <w:b/>
+          <w:bCs/>
+        </w:rPr>
         <w:lastRenderedPageBreak/>
+        <w:t>Lifecycle Methods of Spring Bean</w:t>
+      </w:r>
+    </w:p>
+    <w:p/>
+    <w:p>
+      <w:pPr>
+        <w:pStyle w:val="ListParagraph"/>
+        <w:numPr>
+          <w:ilvl w:val="0"/>
+          <w:numId w:val="4"/>
+        </w:numPr>
+      </w:pPr>
+      <w:r>
+        <w:t>Spring provides two important methods to every bean.</w:t>
+      </w:r>
+    </w:p>
+    <w:p>
+      <w:pPr>
+        <w:ind w:left="360"/>
+      </w:pPr>
+      <w:r>
+        <w:t>public void init()</w:t>
+      </w:r>
+    </w:p>
+    <w:p>
+      <w:pPr>
+        <w:ind w:left="360"/>
+      </w:pPr>
+      <w:r>
+        <w:t>public void destroy()</w:t>
+      </w:r>
+    </w:p>
+    <w:p>
+      <w:pPr>
+        <w:ind w:left="360"/>
+      </w:pPr>
+    </w:p>
+    <w:p>
+      <w:pPr>
+        <w:ind w:left="360"/>
+      </w:pPr>
+      <w:r>
+        <w:rPr>
+          <w:noProof/>
+        </w:rPr>
+        <w:drawing>
+          <wp:inline distT="0" distB="0" distL="0" distR="0" wp14:anchorId="73B0444F" wp14:editId="04272D0A">
+            <wp:extent cx="5943600" cy="2950845"/>
+            <wp:effectExtent l="0" t="0" r="0" b="1905"/>
+            <wp:docPr id="7" name="Picture 7" descr="Diagram&#10;&#10;Description automatically generated with medium confidence"/>
+            <wp:cNvGraphicFramePr>
+              <a:graphicFrameLocks xmlns:a="http://schemas.openxmlformats.org/drawingml/2006/main" noChangeAspect="1"/>
+            </wp:cNvGraphicFramePr>
+            <a:graphic xmlns:a="http://schemas.openxmlformats.org/drawingml/2006/main">
+              <a:graphicData uri="http://schemas.openxmlformats.org/drawingml/2006/picture">
+                <pic:pic xmlns:pic="http://schemas.openxmlformats.org/drawingml/2006/picture">
+                  <pic:nvPicPr>
+                    <pic:cNvPr id="7" name="Picture 7" descr="Diagram&#10;&#10;Description automatically generated with medium confidence"/>
+                    <pic:cNvPicPr/>
+                  </pic:nvPicPr>
+                  <pic:blipFill>
+                    <a:blip r:embed="rId13"/>
+                    <a:stretch>
+                      <a:fillRect/>
+                    </a:stretch>
+                  </pic:blipFill>
+                  <pic:spPr>
+                    <a:xfrm>
+                      <a:off x="0" y="0"/>
+                      <a:ext cx="5943600" cy="2950845"/>
+                    </a:xfrm>
+                    <a:prstGeom prst="rect">
+                      <a:avLst/>
+                    </a:prstGeom>
+                  </pic:spPr>
+                </pic:pic>
+              </a:graphicData>
+            </a:graphic>
+          </wp:inline>
+        </w:drawing>
+      </w:r>
+    </w:p>
+    <w:p>
+      <w:pPr>
+        <w:ind w:left="360"/>
+      </w:pPr>
+    </w:p>
+    <w:p>
+      <w:pPr>
+        <w:ind w:left="360"/>
+      </w:pPr>
+      <w:r>
+        <w:t>inti() function will consists of all the initialization related code such as loading configuration, connecting with database, webservice etc.</w:t>
+      </w:r>
+    </w:p>
+    <w:p>
+      <w:pPr>
+        <w:ind w:left="360"/>
+      </w:pPr>
+      <w:r>
+        <w:t xml:space="preserve">destroy() function is for cleanup code. Let’s say we created a database connection and did some transactions with it. After finishing all the transaction </w:t>
+      </w:r>
+      <w:r>
+        <w:t>now,</w:t>
+      </w:r>
+      <w:r>
+        <w:t xml:space="preserve"> we want to close the connection so we will write code for that in destroy() function.</w:t>
+      </w:r>
+    </w:p>
+    <w:p>
+      <w:r>
+        <w:br w:type="page"/>
+      </w:r>
+    </w:p>
+    <w:p>
+      <w:pPr>
+        <w:ind w:left="360"/>
+      </w:pPr>
+      <w:r>
+        <w:lastRenderedPageBreak/>
+        <w:t>Complete Lifecycle looks like this: -</w:t>
+      </w:r>
+    </w:p>
+    <w:p>
+      <w:pPr>
+        <w:pStyle w:val="ListParagraph"/>
+        <w:numPr>
+          <w:ilvl w:val="0"/>
+          <w:numId w:val="4"/>
+        </w:numPr>
+      </w:pPr>
+      <w:r>
+        <w:t>Spring Bean (Java class with some members, constructor, and getter setter).</w:t>
+      </w:r>
+    </w:p>
+    <w:p>
+      <w:pPr>
+        <w:pStyle w:val="ListParagraph"/>
+        <w:numPr>
+          <w:ilvl w:val="0"/>
+          <w:numId w:val="4"/>
+        </w:numPr>
+      </w:pPr>
+      <w:r>
+        <w:t>Configuration XML File</w:t>
+      </w:r>
+    </w:p>
+    <w:p>
+      <w:r>
+        <w:rPr>
+          <w:noProof/>
+        </w:rPr>
+        <w:drawing>
+          <wp:inline distT="0" distB="0" distL="0" distR="0" wp14:anchorId="56589E63" wp14:editId="351BA4C6">
+            <wp:extent cx="5943600" cy="3787140"/>
+            <wp:effectExtent l="0" t="0" r="0" b="3810"/>
+            <wp:docPr id="8" name="Picture 8" descr="A picture containing diagram&#10;&#10;Description automatically generated"/>
+            <wp:cNvGraphicFramePr>
+              <a:graphicFrameLocks xmlns:a="http://schemas.openxmlformats.org/drawingml/2006/main" noChangeAspect="1"/>
+            </wp:cNvGraphicFramePr>
+            <a:graphic xmlns:a="http://schemas.openxmlformats.org/drawingml/2006/main">
+              <a:graphicData uri="http://schemas.openxmlformats.org/drawingml/2006/picture">
+                <pic:pic xmlns:pic="http://schemas.openxmlformats.org/drawingml/2006/picture">
+                  <pic:nvPicPr>
+                    <pic:cNvPr id="8" name="Picture 8" descr="A picture containing diagram&#10;&#10;Description automatically generated"/>
+                    <pic:cNvPicPr/>
+                  </pic:nvPicPr>
+                  <pic:blipFill>
+                    <a:blip r:embed="rId14"/>
+                    <a:stretch>
+                      <a:fillRect/>
+                    </a:stretch>
+                  </pic:blipFill>
+                  <pic:spPr>
+                    <a:xfrm>
+                      <a:off x="0" y="0"/>
+                      <a:ext cx="5943600" cy="3787140"/>
+                    </a:xfrm>
+                    <a:prstGeom prst="rect">
+                      <a:avLst/>
+                    </a:prstGeom>
+                  </pic:spPr>
+                </pic:pic>
+              </a:graphicData>
+            </a:graphic>
+          </wp:inline>
+        </w:drawing>
+      </w:r>
+      <w:r>
+        <w:br w:type="page"/>
+      </w:r>
+    </w:p>
+    <w:p>
+      <w:r>
+        <w:lastRenderedPageBreak/>
+        <w:t>Configuration Techniques for Beans</w:t>
+      </w:r>
+    </w:p>
+    <w:p>
+      <w:pPr>
+        <w:pStyle w:val="ListParagraph"/>
+        <w:numPr>
+          <w:ilvl w:val="0"/>
+          <w:numId w:val="4"/>
+        </w:numPr>
+      </w:pPr>
+      <w:r>
+        <w:t>Xml</w:t>
+      </w:r>
+    </w:p>
+    <w:p>
+      <w:pPr>
+        <w:pStyle w:val="ListParagraph"/>
+        <w:numPr>
+          <w:ilvl w:val="0"/>
+          <w:numId w:val="4"/>
+        </w:numPr>
+      </w:pPr>
+      <w:r>
+        <w:t>Spring Interface</w:t>
+      </w:r>
+    </w:p>
+    <w:p>
+      <w:pPr>
+        <w:pStyle w:val="ListParagraph"/>
+        <w:numPr>
+          <w:ilvl w:val="0"/>
+          <w:numId w:val="4"/>
+        </w:numPr>
+      </w:pPr>
+      <w:r>
+        <w:t>Annotation</w:t>
+      </w:r>
+      <w:r>
+        <w:br w:type="page"/>
+      </w:r>
+    </w:p>
+    <w:p/>
+    <w:p>
+      <w:r>
         <w:t>Points</w:t>
       </w:r>
     </w:p>
@@ -1302,6 +1549,95 @@
     </w:lvl>
   </w:abstractNum>
   <w:abstractNum w:abstractNumId="2" w15:restartNumberingAfterBreak="0">
+    <w:nsid w:val="25380078"/>
+    <w:multiLevelType w:val="hybridMultilevel"/>
+    <w:tmpl w:val="34446C30"/>
+    <w:lvl w:ilvl="0" w:tplc="0409000F">
+      <w:start w:val="1"/>
+      <w:numFmt w:val="decimal"/>
+      <w:lvlText w:val="%1."/>
+      <w:lvlJc w:val="left"/>
+      <w:pPr>
+        <w:ind w:left="720" w:hanging="360"/>
+      </w:pPr>
+      <w:rPr>
+        <w:rFonts w:hint="default"/>
+      </w:rPr>
+    </w:lvl>
+    <w:lvl w:ilvl="1" w:tplc="04090019" w:tentative="1">
+      <w:start w:val="1"/>
+      <w:numFmt w:val="lowerLetter"/>
+      <w:lvlText w:val="%2."/>
+      <w:lvlJc w:val="left"/>
+      <w:pPr>
+        <w:ind w:left="1440" w:hanging="360"/>
+      </w:pPr>
+    </w:lvl>
+    <w:lvl w:ilvl="2" w:tplc="0409001B" w:tentative="1">
+      <w:start w:val="1"/>
+      <w:numFmt w:val="lowerRoman"/>
+      <w:lvlText w:val="%3."/>
+      <w:lvlJc w:val="right"/>
+      <w:pPr>
+        <w:ind w:left="2160" w:hanging="180"/>
+      </w:pPr>
+    </w:lvl>
+    <w:lvl w:ilvl="3" w:tplc="0409000F" w:tentative="1">
+      <w:start w:val="1"/>
+      <w:numFmt w:val="decimal"/>
+      <w:lvlText w:val="%4."/>
+      <w:lvlJc w:val="left"/>
+      <w:pPr>
+        <w:ind w:left="2880" w:hanging="360"/>
+      </w:pPr>
+    </w:lvl>
+    <w:lvl w:ilvl="4" w:tplc="04090019" w:tentative="1">
+      <w:start w:val="1"/>
+      <w:numFmt w:val="lowerLetter"/>
+      <w:lvlText w:val="%5."/>
+      <w:lvlJc w:val="left"/>
+      <w:pPr>
+        <w:ind w:left="3600" w:hanging="360"/>
+      </w:pPr>
+    </w:lvl>
+    <w:lvl w:ilvl="5" w:tplc="0409001B" w:tentative="1">
+      <w:start w:val="1"/>
+      <w:numFmt w:val="lowerRoman"/>
+      <w:lvlText w:val="%6."/>
+      <w:lvlJc w:val="right"/>
+      <w:pPr>
+        <w:ind w:left="4320" w:hanging="180"/>
+      </w:pPr>
+    </w:lvl>
+    <w:lvl w:ilvl="6" w:tplc="0409000F" w:tentative="1">
+      <w:start w:val="1"/>
+      <w:numFmt w:val="decimal"/>
+      <w:lvlText w:val="%7."/>
+      <w:lvlJc w:val="left"/>
+      <w:pPr>
+        <w:ind w:left="5040" w:hanging="360"/>
+      </w:pPr>
+    </w:lvl>
+    <w:lvl w:ilvl="7" w:tplc="04090019" w:tentative="1">
+      <w:start w:val="1"/>
+      <w:numFmt w:val="lowerLetter"/>
+      <w:lvlText w:val="%8."/>
+      <w:lvlJc w:val="left"/>
+      <w:pPr>
+        <w:ind w:left="5760" w:hanging="360"/>
+      </w:pPr>
+    </w:lvl>
+    <w:lvl w:ilvl="8" w:tplc="0409001B" w:tentative="1">
+      <w:start w:val="1"/>
+      <w:numFmt w:val="lowerRoman"/>
+      <w:lvlText w:val="%9."/>
+      <w:lvlJc w:val="right"/>
+      <w:pPr>
+        <w:ind w:left="6480" w:hanging="180"/>
+      </w:pPr>
+    </w:lvl>
+  </w:abstractNum>
+  <w:abstractNum w:abstractNumId="3" w15:restartNumberingAfterBreak="0">
     <w:nsid w:val="5E6F14AE"/>
     <w:multiLevelType w:val="hybridMultilevel"/>
     <w:tmpl w:val="95B842BC"/>
@@ -1390,7 +1726,7 @@
       </w:pPr>
     </w:lvl>
   </w:abstractNum>
-  <w:abstractNum w:abstractNumId="3" w15:restartNumberingAfterBreak="0">
+  <w:abstractNum w:abstractNumId="4" w15:restartNumberingAfterBreak="0">
     <w:nsid w:val="6E102616"/>
     <w:multiLevelType w:val="hybridMultilevel"/>
     <w:tmpl w:val="187EDD82"/>
@@ -1509,10 +1845,13 @@
     <w:abstractNumId w:val="1"/>
   </w:num>
   <w:num w:numId="3">
-    <w:abstractNumId w:val="2"/>
+    <w:abstractNumId w:val="3"/>
   </w:num>
   <w:num w:numId="4">
-    <w:abstractNumId w:val="3"/>
+    <w:abstractNumId w:val="4"/>
+  </w:num>
+  <w:num w:numId="5">
+    <w:abstractNumId w:val="2"/>
   </w:num>
 </w:numbering>
 </file>

</xml_diff>

<commit_message>
Autowiring using Xml Configuration
</commit_message>
<xml_diff>
--- a/Spring.docx
+++ b/Spring.docx
@@ -54,7 +54,21 @@
         <w:rPr>
           <w:color w:val="002060"/>
         </w:rPr>
-        <w:t>Spring Framework makes the development of JavaEE application easy. It provides so many modules to do that such as Spring MVC, Spring JDBC, Spring Core and so on.</w:t>
+        <w:t xml:space="preserve">Spring Framework makes the development of </w:t>
+      </w:r>
+      <w:proofErr w:type="spellStart"/>
+      <w:r>
+        <w:rPr>
+          <w:color w:val="002060"/>
+        </w:rPr>
+        <w:t>JavaEE</w:t>
+      </w:r>
+      <w:proofErr w:type="spellEnd"/>
+      <w:r>
+        <w:rPr>
+          <w:color w:val="002060"/>
+        </w:rPr>
+        <w:t xml:space="preserve"> application easy. It provides so many modules to do that such as Spring MVC, Spring JDBC, Spring Core and so on.</w:t>
       </w:r>
     </w:p>
     <w:p>
@@ -152,12 +166,36 @@
     </w:p>
     <w:p>
       <w:r>
-        <w:t>Here, Ramu has a dependency on Geeta or Geeta is a dependency for Ramu.</w:t>
-      </w:r>
-    </w:p>
-    <w:p>
-      <w:r>
-        <w:t>Earlier we used to create an object of Geeta class by using new keyword in Ramu class but the issue with that approach is application become tightly coupled.</w:t>
+        <w:t xml:space="preserve">Here, </w:t>
+      </w:r>
+      <w:proofErr w:type="spellStart"/>
+      <w:r>
+        <w:t>Ramu</w:t>
+      </w:r>
+      <w:proofErr w:type="spellEnd"/>
+      <w:r>
+        <w:t xml:space="preserve"> has a dependency on Geeta or Geeta is a dependency for </w:t>
+      </w:r>
+      <w:proofErr w:type="spellStart"/>
+      <w:r>
+        <w:t>Ramu</w:t>
+      </w:r>
+      <w:proofErr w:type="spellEnd"/>
+      <w:r>
+        <w:t>.</w:t>
+      </w:r>
+    </w:p>
+    <w:p>
+      <w:r>
+        <w:t xml:space="preserve">Earlier we used to create an object of Geeta class by using new keyword in </w:t>
+      </w:r>
+      <w:proofErr w:type="spellStart"/>
+      <w:r>
+        <w:t>Ramu</w:t>
+      </w:r>
+      <w:proofErr w:type="spellEnd"/>
+      <w:r>
+        <w:t xml:space="preserve"> class but the issue with that approach is application become tightly coupled.</w:t>
       </w:r>
     </w:p>
     <w:p>
@@ -423,6 +461,7 @@
       <w:r>
         <w:t>rovides features to fundamental parts of the framework. This includes the </w:t>
       </w:r>
+      <w:proofErr w:type="spellStart"/>
       <w:r>
         <w:rPr>
           <w:i/>
@@ -430,6 +469,7 @@
         </w:rPr>
         <w:t>Ioc</w:t>
       </w:r>
+      <w:proofErr w:type="spellEnd"/>
       <w:r>
         <w:t> as well the </w:t>
       </w:r>
@@ -446,8 +486,13 @@
     </w:p>
     <w:p>
       <w:r>
-        <w:t>A sophisticated implementation of the factory pattern, called BeanFactory</w:t>
-      </w:r>
+        <w:t>A sophisticated implementation of the factory pattern, called </w:t>
+      </w:r>
+      <w:proofErr w:type="spellStart"/>
+      <w:r>
+        <w:t>BeanFactory</w:t>
+      </w:r>
+      <w:proofErr w:type="spellEnd"/>
       <w:r>
         <w:rPr>
           <w:i/>
@@ -504,7 +549,15 @@
         <w:t xml:space="preserve"> </w:t>
       </w:r>
       <w:r>
-        <w:t>It has access rights for any objects that define and configure. In the Context module, the major point is the ApplicationContext interface.</w:t>
+        <w:t>It has access rights for any objects that define and configure. In the Context module, the major point is the </w:t>
+      </w:r>
+      <w:proofErr w:type="spellStart"/>
+      <w:r>
+        <w:t>ApplicationContext</w:t>
+      </w:r>
+      <w:proofErr w:type="spellEnd"/>
+      <w:r>
+        <w:t> interface.</w:t>
       </w:r>
     </w:p>
     <w:p>
@@ -1064,7 +1117,15 @@
         <w:ind w:left="360"/>
       </w:pPr>
       <w:r>
-        <w:t>public void init()</w:t>
+        <w:t xml:space="preserve">public void </w:t>
+      </w:r>
+      <w:proofErr w:type="spellStart"/>
+      <w:r>
+        <w:t>init</w:t>
+      </w:r>
+      <w:proofErr w:type="spellEnd"/>
+      <w:r>
+        <w:t>()</w:t>
       </w:r>
     </w:p>
     <w:p>
@@ -1280,22 +1341,161 @@
         <w:br w:type="page"/>
       </w:r>
     </w:p>
+    <w:p>
+      <w:pPr>
+        <w:jc w:val="center"/>
+      </w:pPr>
+      <w:r>
+        <w:rPr>
+          <w:b/>
+          <w:bCs/>
+        </w:rPr>
+        <w:lastRenderedPageBreak/>
+        <w:t>Autowiring in Spring</w:t>
+      </w:r>
+    </w:p>
     <w:p/>
     <w:p>
       <w:r>
-        <w:t>Points</w:t>
-      </w:r>
-    </w:p>
-    <w:p>
-      <w:pPr>
-        <w:pStyle w:val="ListParagraph"/>
-        <w:numPr>
-          <w:ilvl w:val="0"/>
-          <w:numId w:val="4"/>
-        </w:numPr>
-      </w:pPr>
-      <w:r>
-        <w:t>Bean is simple java class</w:t>
+        <w:t>Feature of spring framework in which spring container inject the dependency automatically.</w:t>
+      </w:r>
+    </w:p>
+    <w:p>
+      <w:r>
+        <w:t>Autowiring can’t be used for primitive and string value. It works with reference only.</w:t>
+      </w:r>
+    </w:p>
+    <w:p>
+      <w:r>
+        <w:t>Wiring stands for link two objects or injecting one class object in another class so that it can work properly. When spring does that for us automatically then we call it Autowiring.</w:t>
+      </w:r>
+    </w:p>
+    <w:p>
+      <w:r>
+        <w:rPr>
+          <w:noProof/>
+        </w:rPr>
+        <w:drawing>
+          <wp:inline distT="0" distB="0" distL="0" distR="0" wp14:anchorId="18063CA4" wp14:editId="2BF37449">
+            <wp:extent cx="5943600" cy="3581400"/>
+            <wp:effectExtent l="0" t="0" r="0" b="0"/>
+            <wp:docPr id="9" name="Picture 9" descr="Diagram, application&#10;&#10;Description automatically generated"/>
+            <wp:cNvGraphicFramePr>
+              <a:graphicFrameLocks xmlns:a="http://schemas.openxmlformats.org/drawingml/2006/main" noChangeAspect="1"/>
+            </wp:cNvGraphicFramePr>
+            <a:graphic xmlns:a="http://schemas.openxmlformats.org/drawingml/2006/main">
+              <a:graphicData uri="http://schemas.openxmlformats.org/drawingml/2006/picture">
+                <pic:pic xmlns:pic="http://schemas.openxmlformats.org/drawingml/2006/picture">
+                  <pic:nvPicPr>
+                    <pic:cNvPr id="9" name="Picture 9" descr="Diagram, application&#10;&#10;Description automatically generated"/>
+                    <pic:cNvPicPr/>
+                  </pic:nvPicPr>
+                  <pic:blipFill>
+                    <a:blip r:embed="rId15"/>
+                    <a:stretch>
+                      <a:fillRect/>
+                    </a:stretch>
+                  </pic:blipFill>
+                  <pic:spPr>
+                    <a:xfrm>
+                      <a:off x="0" y="0"/>
+                      <a:ext cx="5943600" cy="3581400"/>
+                    </a:xfrm>
+                    <a:prstGeom prst="rect">
+                      <a:avLst/>
+                    </a:prstGeom>
+                  </pic:spPr>
+                </pic:pic>
+              </a:graphicData>
+            </a:graphic>
+          </wp:inline>
+        </w:drawing>
+      </w:r>
+    </w:p>
+    <w:p>
+      <w:r>
+        <w:rPr>
+          <w:noProof/>
+        </w:rPr>
+        <w:lastRenderedPageBreak/>
+        <w:drawing>
+          <wp:inline distT="0" distB="0" distL="0" distR="0" wp14:anchorId="73E86761" wp14:editId="2484B621">
+            <wp:extent cx="5943600" cy="3473450"/>
+            <wp:effectExtent l="0" t="0" r="0" b="0"/>
+            <wp:docPr id="10" name="Picture 10"/>
+            <wp:cNvGraphicFramePr>
+              <a:graphicFrameLocks xmlns:a="http://schemas.openxmlformats.org/drawingml/2006/main" noChangeAspect="1"/>
+            </wp:cNvGraphicFramePr>
+            <a:graphic xmlns:a="http://schemas.openxmlformats.org/drawingml/2006/main">
+              <a:graphicData uri="http://schemas.openxmlformats.org/drawingml/2006/picture">
+                <pic:pic xmlns:pic="http://schemas.openxmlformats.org/drawingml/2006/picture">
+                  <pic:nvPicPr>
+                    <pic:cNvPr id="1" name=""/>
+                    <pic:cNvPicPr/>
+                  </pic:nvPicPr>
+                  <pic:blipFill>
+                    <a:blip r:embed="rId16"/>
+                    <a:stretch>
+                      <a:fillRect/>
+                    </a:stretch>
+                  </pic:blipFill>
+                  <pic:spPr>
+                    <a:xfrm>
+                      <a:off x="0" y="0"/>
+                      <a:ext cx="5943600" cy="3473450"/>
+                    </a:xfrm>
+                    <a:prstGeom prst="rect">
+                      <a:avLst/>
+                    </a:prstGeom>
+                  </pic:spPr>
+                </pic:pic>
+              </a:graphicData>
+            </a:graphic>
+          </wp:inline>
+        </w:drawing>
+      </w:r>
+    </w:p>
+    <w:p/>
+    <w:p>
+      <w:r>
+        <w:rPr>
+          <w:noProof/>
+        </w:rPr>
+        <w:drawing>
+          <wp:inline distT="0" distB="0" distL="0" distR="0" wp14:anchorId="2E85CD37" wp14:editId="5CE9B4C1">
+            <wp:extent cx="5943600" cy="3575050"/>
+            <wp:effectExtent l="0" t="0" r="0" b="6350"/>
+            <wp:docPr id="11" name="Picture 11"/>
+            <wp:cNvGraphicFramePr>
+              <a:graphicFrameLocks xmlns:a="http://schemas.openxmlformats.org/drawingml/2006/main" noChangeAspect="1"/>
+            </wp:cNvGraphicFramePr>
+            <a:graphic xmlns:a="http://schemas.openxmlformats.org/drawingml/2006/main">
+              <a:graphicData uri="http://schemas.openxmlformats.org/drawingml/2006/picture">
+                <pic:pic xmlns:pic="http://schemas.openxmlformats.org/drawingml/2006/picture">
+                  <pic:nvPicPr>
+                    <pic:cNvPr id="1" name=""/>
+                    <pic:cNvPicPr/>
+                  </pic:nvPicPr>
+                  <pic:blipFill>
+                    <a:blip r:embed="rId17"/>
+                    <a:stretch>
+                      <a:fillRect/>
+                    </a:stretch>
+                  </pic:blipFill>
+                  <pic:spPr>
+                    <a:xfrm>
+                      <a:off x="0" y="0"/>
+                      <a:ext cx="5943600" cy="3575050"/>
+                    </a:xfrm>
+                    <a:prstGeom prst="rect">
+                      <a:avLst/>
+                    </a:prstGeom>
+                  </pic:spPr>
+                </pic:pic>
+              </a:graphicData>
+            </a:graphic>
+          </wp:inline>
+        </w:drawing>
       </w:r>
     </w:p>
     <w:sectPr>

</xml_diff>